<commit_message>
updated queries and written part
</commit_message>
<xml_diff>
--- a/writeup_group11.docx
+++ b/writeup_group11.docx
@@ -355,7 +355,7 @@
           <w:sz w:val="28"/>
           <w:szCs w:val="28"/>
         </w:rPr>
-        <w:t xml:space="preserve"> We found many data on many sport types in</w:t>
+        <w:t xml:space="preserve"> We found many data on sport types in</w:t>
       </w:r>
       <w:r>
         <w:rPr>
@@ -395,7 +395,14 @@
           <w:sz w:val="28"/>
           <w:szCs w:val="28"/>
         </w:rPr>
-        <w:t>Those files were found in different betting websites and forums that share them.</w:t>
+        <w:t>Those files were found in different betting webs</w:t>
+      </w:r>
+      <w:r>
+        <w:rPr>
+          <w:sz w:val="28"/>
+          <w:szCs w:val="28"/>
+        </w:rPr>
+        <w:t>ites and forums that share them, such as bet365.</w:t>
       </w:r>
     </w:p>
     <w:p>
@@ -412,16 +419,30 @@
           <w:sz w:val="28"/>
           <w:szCs w:val="28"/>
         </w:rPr>
-        <w:t>Each excel contains data on many matches occurred in the past few years and the betting website’s betting odds, for example – about English soccer you can find: season, date, home team, away team, half-time home s</w:t>
-      </w:r>
-      <w:bookmarkStart w:id="0" w:name="_GoBack"/>
-      <w:bookmarkEnd w:id="0"/>
-      <w:r>
-        <w:rPr>
-          <w:sz w:val="28"/>
-          <w:szCs w:val="28"/>
-        </w:rPr>
-        <w:t>core, half-time away score, full-time home score, full-time away score, betting odds and others…</w:t>
+        <w:t xml:space="preserve">Each excel contains data on many matches occurred in the past few years and </w:t>
+      </w:r>
+      <w:r>
+        <w:rPr>
+          <w:sz w:val="28"/>
+          <w:szCs w:val="28"/>
+        </w:rPr>
+        <w:t xml:space="preserve">betting odds from betting websites. The main attributes we addressed are: match date, the league/tournament, names of competing teams, </w:t>
+      </w:r>
+      <w:proofErr w:type="gramStart"/>
+      <w:r>
+        <w:rPr>
+          <w:sz w:val="28"/>
+          <w:szCs w:val="28"/>
+        </w:rPr>
+        <w:t>score</w:t>
+      </w:r>
+      <w:proofErr w:type="gramEnd"/>
+      <w:r>
+        <w:rPr>
+          <w:sz w:val="28"/>
+          <w:szCs w:val="28"/>
+        </w:rPr>
+        <w:t xml:space="preserve"> of each team, the winner and the betting odds.</w:t>
       </w:r>
     </w:p>
     <w:p>
@@ -438,59 +459,329 @@
           <w:sz w:val="28"/>
           <w:szCs w:val="28"/>
         </w:rPr>
-        <w:t>We’ve got many excel files</w:t>
-      </w:r>
-      <w:r>
-        <w:rPr>
-          <w:sz w:val="28"/>
-          <w:szCs w:val="28"/>
-        </w:rPr>
-        <w:t xml:space="preserve"> on different sport types (soccer, football, basketball, </w:t>
-      </w:r>
+        <w:t>The</w:t>
+      </w:r>
+      <w:r>
+        <w:rPr>
+          <w:sz w:val="28"/>
+          <w:szCs w:val="28"/>
+        </w:rPr>
+        <w:t xml:space="preserve"> different sport types</w:t>
+      </w:r>
+      <w:r>
+        <w:rPr>
+          <w:sz w:val="28"/>
+          <w:szCs w:val="28"/>
+        </w:rPr>
+        <w:t xml:space="preserve"> we collected and the amount of records are: </w:t>
+      </w:r>
+    </w:p>
+    <w:p>
+      <w:pPr>
+        <w:pStyle w:val="ListParagraph"/>
+        <w:ind w:left="1080"/>
+        <w:rPr>
+          <w:sz w:val="28"/>
+          <w:szCs w:val="28"/>
+        </w:rPr>
+      </w:pPr>
       <w:proofErr w:type="gramStart"/>
       <w:r>
         <w:rPr>
           <w:sz w:val="28"/>
           <w:szCs w:val="28"/>
         </w:rPr>
+        <w:t>soccer</w:t>
+      </w:r>
+      <w:proofErr w:type="gramEnd"/>
+      <w:r>
+        <w:rPr>
+          <w:sz w:val="28"/>
+          <w:szCs w:val="28"/>
+        </w:rPr>
+        <w:t xml:space="preserve"> - </w:t>
+      </w:r>
+      <w:r>
+        <w:rPr>
+          <w:sz w:val="28"/>
+          <w:szCs w:val="28"/>
+        </w:rPr>
+        <w:t>113157</w:t>
+      </w:r>
+      <w:r>
+        <w:rPr>
+          <w:sz w:val="28"/>
+          <w:szCs w:val="28"/>
+        </w:rPr>
+        <w:t>, football</w:t>
+      </w:r>
+      <w:r>
+        <w:rPr>
+          <w:sz w:val="28"/>
+          <w:szCs w:val="28"/>
+        </w:rPr>
+        <w:t xml:space="preserve"> </w:t>
+      </w:r>
+      <w:r>
+        <w:rPr>
+          <w:sz w:val="28"/>
+          <w:szCs w:val="28"/>
+        </w:rPr>
+        <w:t>–</w:t>
+      </w:r>
+      <w:r>
+        <w:rPr>
+          <w:sz w:val="28"/>
+          <w:szCs w:val="28"/>
+        </w:rPr>
+        <w:t xml:space="preserve"> </w:t>
+      </w:r>
+      <w:r>
+        <w:rPr>
+          <w:sz w:val="28"/>
+          <w:szCs w:val="28"/>
+        </w:rPr>
+        <w:t>35795</w:t>
+      </w:r>
+      <w:r>
+        <w:rPr>
+          <w:sz w:val="28"/>
+          <w:szCs w:val="28"/>
+        </w:rPr>
+        <w:t xml:space="preserve"> for </w:t>
+      </w:r>
+      <w:proofErr w:type="spellStart"/>
+      <w:r>
+        <w:rPr>
+          <w:sz w:val="28"/>
+          <w:szCs w:val="28"/>
+        </w:rPr>
+        <w:t>american</w:t>
+      </w:r>
+      <w:proofErr w:type="spellEnd"/>
+      <w:r>
+        <w:rPr>
+          <w:sz w:val="28"/>
+          <w:szCs w:val="28"/>
+        </w:rPr>
+        <w:t xml:space="preserve"> and 1508 for </w:t>
+      </w:r>
+      <w:proofErr w:type="spellStart"/>
+      <w:r>
+        <w:rPr>
+          <w:sz w:val="28"/>
+          <w:szCs w:val="28"/>
+        </w:rPr>
+        <w:t>australian</w:t>
+      </w:r>
+      <w:proofErr w:type="spellEnd"/>
+      <w:r>
+        <w:rPr>
+          <w:sz w:val="28"/>
+          <w:szCs w:val="28"/>
+        </w:rPr>
+        <w:t xml:space="preserve"> </w:t>
+      </w:r>
+      <w:r>
+        <w:rPr>
+          <w:sz w:val="28"/>
+          <w:szCs w:val="28"/>
+        </w:rPr>
+        <w:t xml:space="preserve">, </w:t>
+      </w:r>
+    </w:p>
+    <w:p>
+      <w:pPr>
+        <w:pStyle w:val="ListParagraph"/>
+        <w:ind w:left="1080"/>
+        <w:rPr>
+          <w:sz w:val="28"/>
+          <w:szCs w:val="28"/>
+        </w:rPr>
+      </w:pPr>
+      <w:proofErr w:type="gramStart"/>
+      <w:r>
+        <w:rPr>
+          <w:sz w:val="28"/>
+          <w:szCs w:val="28"/>
+        </w:rPr>
+        <w:t>basketball</w:t>
+      </w:r>
+      <w:proofErr w:type="gramEnd"/>
+      <w:r>
+        <w:rPr>
+          <w:sz w:val="28"/>
+          <w:szCs w:val="28"/>
+        </w:rPr>
+        <w:t xml:space="preserve"> - </w:t>
+      </w:r>
+      <w:r>
+        <w:rPr>
+          <w:sz w:val="28"/>
+          <w:szCs w:val="28"/>
+        </w:rPr>
+        <w:t>11021</w:t>
+      </w:r>
+      <w:r>
+        <w:rPr>
+          <w:sz w:val="28"/>
+          <w:szCs w:val="28"/>
+        </w:rPr>
+        <w:t>,</w:t>
+      </w:r>
+      <w:r>
+        <w:rPr>
+          <w:sz w:val="28"/>
+          <w:szCs w:val="28"/>
+        </w:rPr>
+        <w:t xml:space="preserve"> </w:t>
+      </w:r>
+      <w:r>
+        <w:rPr>
+          <w:sz w:val="28"/>
+          <w:szCs w:val="28"/>
+        </w:rPr>
         <w:t>hockey</w:t>
       </w:r>
-      <w:proofErr w:type="gramEnd"/>
-      <w:r>
-        <w:rPr>
-          <w:sz w:val="28"/>
-          <w:szCs w:val="28"/>
-        </w:rPr>
-        <w:t xml:space="preserve">, rugby, tennis, cricket) and so we’ve got </w:t>
-      </w:r>
-      <w:r>
-        <w:rPr>
-          <w:sz w:val="28"/>
-          <w:szCs w:val="28"/>
-        </w:rPr>
-        <w:t>hundred</w:t>
-      </w:r>
-      <w:r>
-        <w:rPr>
-          <w:sz w:val="28"/>
-          <w:szCs w:val="28"/>
-        </w:rPr>
-        <w:t>s of</w:t>
-      </w:r>
-      <w:r>
-        <w:rPr>
-          <w:sz w:val="28"/>
-          <w:szCs w:val="28"/>
-        </w:rPr>
-        <w:t xml:space="preserve"> thousand</w:t>
-      </w:r>
-      <w:r>
-        <w:rPr>
-          <w:sz w:val="28"/>
-          <w:szCs w:val="28"/>
-        </w:rPr>
-        <w:t>s of records and it comes to _____ GBs.</w:t>
-      </w:r>
+      <w:r>
+        <w:rPr>
+          <w:sz w:val="28"/>
+          <w:szCs w:val="28"/>
+        </w:rPr>
+        <w:t xml:space="preserve"> - </w:t>
+      </w:r>
+      <w:r>
+        <w:rPr>
+          <w:sz w:val="28"/>
+          <w:szCs w:val="28"/>
+        </w:rPr>
+        <w:t>6848</w:t>
+      </w:r>
+      <w:r>
+        <w:rPr>
+          <w:sz w:val="28"/>
+          <w:szCs w:val="28"/>
+        </w:rPr>
+        <w:t>, rugby</w:t>
+      </w:r>
+      <w:r>
+        <w:rPr>
+          <w:sz w:val="28"/>
+          <w:szCs w:val="28"/>
+        </w:rPr>
+        <w:t xml:space="preserve"> - </w:t>
+      </w:r>
+      <w:r>
+        <w:rPr>
+          <w:sz w:val="28"/>
+          <w:szCs w:val="28"/>
+        </w:rPr>
+        <w:t>2563</w:t>
+      </w:r>
+      <w:r>
+        <w:rPr>
+          <w:sz w:val="28"/>
+          <w:szCs w:val="28"/>
+        </w:rPr>
+        <w:t>, tennis</w:t>
+      </w:r>
+      <w:r>
+        <w:rPr>
+          <w:sz w:val="28"/>
+          <w:szCs w:val="28"/>
+        </w:rPr>
+        <w:t xml:space="preserve"> – </w:t>
+      </w:r>
+      <w:r>
+        <w:rPr>
+          <w:sz w:val="28"/>
+          <w:szCs w:val="28"/>
+        </w:rPr>
+        <w:t>41187</w:t>
+      </w:r>
+      <w:r>
+        <w:rPr>
+          <w:sz w:val="28"/>
+          <w:szCs w:val="28"/>
+        </w:rPr>
+        <w:t xml:space="preserve"> for men and </w:t>
+      </w:r>
+      <w:r>
+        <w:rPr>
+          <w:sz w:val="28"/>
+          <w:szCs w:val="28"/>
+        </w:rPr>
+        <w:t>24705</w:t>
+      </w:r>
+      <w:r>
+        <w:rPr>
+          <w:sz w:val="28"/>
+          <w:szCs w:val="28"/>
+        </w:rPr>
+        <w:t xml:space="preserve"> for women</w:t>
+      </w:r>
+      <w:r>
+        <w:rPr>
+          <w:sz w:val="28"/>
+          <w:szCs w:val="28"/>
+        </w:rPr>
+        <w:t>, cricket</w:t>
+      </w:r>
+      <w:r>
+        <w:rPr>
+          <w:sz w:val="28"/>
+          <w:szCs w:val="28"/>
+        </w:rPr>
+        <w:t xml:space="preserve"> - </w:t>
+      </w:r>
+      <w:r>
+        <w:rPr>
+          <w:sz w:val="28"/>
+          <w:szCs w:val="28"/>
+        </w:rPr>
+        <w:t>194</w:t>
+      </w:r>
+      <w:r>
+        <w:rPr>
+          <w:sz w:val="28"/>
+          <w:szCs w:val="28"/>
+        </w:rPr>
+        <w:t xml:space="preserve">. </w:t>
+      </w:r>
+      <w:r>
+        <w:rPr>
+          <w:sz w:val="28"/>
+          <w:szCs w:val="28"/>
+        </w:rPr>
+        <w:t>Summing up for a total of 236978 records.</w:t>
+      </w:r>
+    </w:p>
+    <w:p>
+      <w:pPr>
+        <w:pStyle w:val="ListParagraph"/>
+        <w:ind w:left="1080"/>
+        <w:rPr>
+          <w:sz w:val="28"/>
+          <w:szCs w:val="28"/>
+        </w:rPr>
+      </w:pPr>
+      <w:r>
+        <w:rPr>
+          <w:sz w:val="28"/>
+          <w:szCs w:val="28"/>
+        </w:rPr>
+        <w:t>Total amount of space used for tables: ___________</w:t>
+      </w:r>
+    </w:p>
+    <w:p>
+      <w:pPr>
+        <w:pStyle w:val="ListParagraph"/>
+        <w:ind w:left="1080"/>
+        <w:rPr>
+          <w:sz w:val="28"/>
+          <w:szCs w:val="28"/>
+        </w:rPr>
+      </w:pPr>
     </w:p>
     <w:p>
       <w:pPr>
@@ -523,7 +814,44 @@
           <w:sz w:val="28"/>
           <w:szCs w:val="28"/>
         </w:rPr>
-        <w:t>the columns we thought are interesting the most (many columns of the data are irrelevant, or not interesting enough or at all). A table for each sport type.</w:t>
+        <w:t>the columns we th</w:t>
+      </w:r>
+      <w:r>
+        <w:rPr>
+          <w:sz w:val="28"/>
+          <w:szCs w:val="28"/>
+        </w:rPr>
+        <w:t>ought are interesting the most which are mentioned above, and created a</w:t>
+      </w:r>
+      <w:r>
+        <w:rPr>
+          <w:sz w:val="28"/>
+          <w:szCs w:val="28"/>
+        </w:rPr>
+        <w:t xml:space="preserve"> table for each sport type.</w:t>
+      </w:r>
+      <w:r>
+        <w:rPr>
+          <w:sz w:val="28"/>
+          <w:szCs w:val="28"/>
+        </w:rPr>
+        <w:t xml:space="preserve"> All can be found in the </w:t>
+      </w:r>
+      <w:proofErr w:type="spellStart"/>
+      <w:r>
+        <w:rPr>
+          <w:sz w:val="28"/>
+          <w:szCs w:val="28"/>
+        </w:rPr>
+        <w:t>git</w:t>
+      </w:r>
+      <w:proofErr w:type="spellEnd"/>
+      <w:r>
+        <w:rPr>
+          <w:sz w:val="28"/>
+          <w:szCs w:val="28"/>
+        </w:rPr>
+        <w:t xml:space="preserve"> folder.</w:t>
       </w:r>
     </w:p>
     <w:p>
@@ -564,7 +892,49 @@
           <w:sz w:val="28"/>
           <w:szCs w:val="28"/>
         </w:rPr>
-        <w:t>Everything detail we want to see we can now see using an easy-to-use software we developed, which can be installed and being executed (hopefully) in your computer.</w:t>
+        <w:t>Every</w:t>
+      </w:r>
+      <w:r>
+        <w:rPr>
+          <w:sz w:val="28"/>
+          <w:szCs w:val="28"/>
+        </w:rPr>
+        <w:t xml:space="preserve"> </w:t>
+      </w:r>
+      <w:r>
+        <w:rPr>
+          <w:sz w:val="28"/>
+          <w:szCs w:val="28"/>
+        </w:rPr>
+        <w:t xml:space="preserve">detail </w:t>
+      </w:r>
+      <w:r>
+        <w:rPr>
+          <w:sz w:val="28"/>
+          <w:szCs w:val="28"/>
+        </w:rPr>
+        <w:t>can be observed</w:t>
+      </w:r>
+      <w:r>
+        <w:rPr>
+          <w:sz w:val="28"/>
+          <w:szCs w:val="28"/>
+        </w:rPr>
+        <w:t xml:space="preserve"> using an easy-to-use software we develo</w:t>
+      </w:r>
+      <w:r>
+        <w:rPr>
+          <w:sz w:val="28"/>
+          <w:szCs w:val="28"/>
+        </w:rPr>
+        <w:t xml:space="preserve">ped, which can be installed and </w:t>
+      </w:r>
+      <w:r>
+        <w:rPr>
+          <w:sz w:val="28"/>
+          <w:szCs w:val="28"/>
+        </w:rPr>
+        <w:t>executed (hopefully) in your computer.</w:t>
       </w:r>
     </w:p>
     <w:p>
@@ -602,8 +972,62 @@
           <w:sz w:val="28"/>
           <w:szCs w:val="28"/>
         </w:rPr>
-        <w:t>We should make some experiments to evaluate our performance.</w:t>
-      </w:r>
+        <w:t>We should make some experime</w:t>
+      </w:r>
+      <w:r>
+        <w:rPr>
+          <w:color w:val="4472C4" w:themeColor="accent1"/>
+          <w:sz w:val="28"/>
+          <w:szCs w:val="28"/>
+        </w:rPr>
+        <w:t xml:space="preserve">nts to evaluate our performance (we believe in you </w:t>
+      </w:r>
+      <w:proofErr w:type="gramStart"/>
+      <w:r>
+        <w:rPr>
+          <w:color w:val="4472C4" w:themeColor="accent1"/>
+          <w:sz w:val="28"/>
+          <w:szCs w:val="28"/>
+        </w:rPr>
+        <w:t xml:space="preserve">Ben </w:t>
+      </w:r>
+      <w:r>
+        <w:rPr>
+          <w:color w:val="4472C4" w:themeColor="accent1"/>
+          <w:sz w:val="28"/>
+          <w:szCs w:val="28"/>
+        </w:rPr>
+        <w:sym w:font="Wingdings" w:char="F04A"/>
+      </w:r>
+      <w:proofErr w:type="gramEnd"/>
+      <w:r>
+        <w:rPr>
+          <w:color w:val="4472C4" w:themeColor="accent1"/>
+          <w:sz w:val="28"/>
+          <w:szCs w:val="28"/>
+        </w:rPr>
+        <w:t xml:space="preserve"> )</w:t>
+      </w:r>
+    </w:p>
+    <w:p>
+      <w:pPr>
+        <w:pStyle w:val="ListParagraph"/>
+        <w:ind w:left="1080"/>
+        <w:rPr>
+          <w:sz w:val="28"/>
+          <w:szCs w:val="28"/>
+        </w:rPr>
+      </w:pPr>
+    </w:p>
+    <w:p>
+      <w:pPr>
+        <w:pStyle w:val="ListParagraph"/>
+        <w:ind w:left="1080"/>
+        <w:rPr>
+          <w:sz w:val="28"/>
+          <w:szCs w:val="28"/>
+        </w:rPr>
+      </w:pPr>
     </w:p>
     <w:p>
       <w:pPr>
@@ -622,15 +1046,40 @@
           <w:sz w:val="28"/>
           <w:szCs w:val="28"/>
         </w:rPr>
-        <w:t>Future work: It is possible to extend the tables we built and add a column of the referee and reveal dark secrets about them, like their favorite team that barely lose while they are the referee in charge. Also, we can decide, by the months matched</w:t>
-      </w:r>
-      <w:r>
-        <w:rPr>
-          <w:sz w:val="28"/>
-          <w:szCs w:val="28"/>
-        </w:rPr>
-        <w:t xml:space="preserve"> where played, what is the season with the highest chance to predict scores and make a lot of money. Another possibility for future work is to expend the data to other sport types, like cycling, horse racing, F1 and the Olympics.</w:t>
-      </w:r>
+        <w:lastRenderedPageBreak/>
+        <w:t>Future work: It is possible to extend the tables we built and add a column of the referee and reveal dark secrets about them, like their favorite team that barely lose while the referee in charge. Also, we can decide, by the months matched</w:t>
+      </w:r>
+      <w:r>
+        <w:rPr>
+          <w:sz w:val="28"/>
+          <w:szCs w:val="28"/>
+        </w:rPr>
+        <w:t xml:space="preserve"> where played, what is the season with the highest chance to predict scores and make a lot of money</w:t>
+      </w:r>
+      <w:r>
+        <w:rPr>
+          <w:sz w:val="28"/>
+          <w:szCs w:val="28"/>
+        </w:rPr>
+        <w:t xml:space="preserve">. Can look for the temperature in that day and check if the weather affect game result. </w:t>
+      </w:r>
+      <w:r>
+        <w:rPr>
+          <w:sz w:val="28"/>
+          <w:szCs w:val="28"/>
+        </w:rPr>
+        <w:t>Another possibility for future work is to expend the data to other sport types, like cycling, horse racing, F1 and the Olympics.</w:t>
+      </w:r>
+    </w:p>
+    <w:p>
+      <w:pPr>
+        <w:pStyle w:val="ListParagraph"/>
+        <w:ind w:left="1080"/>
+        <w:rPr>
+          <w:sz w:val="28"/>
+          <w:szCs w:val="28"/>
+        </w:rPr>
+      </w:pPr>
     </w:p>
     <w:p>
       <w:pPr>
@@ -653,12 +1102,28 @@
       </w:r>
       <w:r>
         <w:rPr>
-          <w:color w:val="4472C4" w:themeColor="accent1"/>
-          <w:sz w:val="28"/>
-          <w:szCs w:val="28"/>
-        </w:rPr>
-        <w:t>We should write here conclusions. Ask others what they wrote in this part.</w:t>
-      </w:r>
+          <w:color w:val="000000" w:themeColor="text1"/>
+          <w:sz w:val="28"/>
+          <w:szCs w:val="28"/>
+        </w:rPr>
+        <w:t>We managed to collect various data and establish a decent sports DB in a relatively short amount of time</w:t>
+      </w:r>
+      <w:r>
+        <w:rPr>
+          <w:sz w:val="28"/>
+          <w:szCs w:val="28"/>
+        </w:rPr>
+        <w:t>. Using the data we were able to obtain valuable and solid information about teams/players over the course of more than a decade. We can conclude that it is possible to predict future game results at some high probability</w:t>
+      </w:r>
+      <w:r>
+        <w:rPr>
+          <w:sz w:val="28"/>
+          <w:szCs w:val="28"/>
+        </w:rPr>
+        <w:t xml:space="preserve"> based on this data, and maybe even help the betting sites to be more accurate (for example, we saw in the 'underdog' chart that the amount of wrong predictions is roughly around 25% to 30% for the majority of sports).</w:t>
+      </w:r>
+      <w:bookmarkStart w:id="0" w:name="_GoBack"/>
+      <w:bookmarkEnd w:id="0"/>
     </w:p>
     <w:sectPr>
       <w:pgSz w:w="12240" w:h="15840"/>

</xml_diff>

<commit_message>
added charts and queries
</commit_message>
<xml_diff>
--- a/writeup_group11.docx
+++ b/writeup_group11.docx
@@ -81,7 +81,6 @@
           <w:u w:val="single"/>
         </w:rPr>
       </w:pPr>
-      <w:proofErr w:type="spellStart"/>
       <w:r>
         <w:rPr>
           <w:b/>
@@ -92,7 +91,6 @@
         </w:rPr>
         <w:t>Writeup</w:t>
       </w:r>
-      <w:proofErr w:type="spellEnd"/>
     </w:p>
     <w:p>
       <w:pPr>
@@ -419,14 +417,37 @@
           <w:sz w:val="28"/>
           <w:szCs w:val="28"/>
         </w:rPr>
-        <w:t xml:space="preserve">Each excel contains data on many matches occurred in the past few years and </w:t>
-      </w:r>
-      <w:r>
-        <w:rPr>
-          <w:sz w:val="28"/>
-          <w:szCs w:val="28"/>
-        </w:rPr>
-        <w:t xml:space="preserve">betting odds from betting websites. The main attributes we addressed are: match date, the league/tournament, names of competing teams, </w:t>
+        <w:t xml:space="preserve">Each excel contains data on many matches occurred </w:t>
+      </w:r>
+      <w:r>
+        <w:rPr>
+          <w:sz w:val="28"/>
+          <w:szCs w:val="28"/>
+        </w:rPr>
+        <w:t xml:space="preserve">over years/seasons (we got from about 4 years of data in hockey to about 40 years in football) </w:t>
+      </w:r>
+      <w:r>
+        <w:rPr>
+          <w:sz w:val="28"/>
+          <w:szCs w:val="28"/>
+        </w:rPr>
+        <w:t xml:space="preserve">and </w:t>
+      </w:r>
+      <w:r>
+        <w:rPr>
+          <w:sz w:val="28"/>
+          <w:szCs w:val="28"/>
+        </w:rPr>
+        <w:t>betting odds from betting websites. The ma</w:t>
+      </w:r>
+      <w:bookmarkStart w:id="0" w:name="_GoBack"/>
+      <w:bookmarkEnd w:id="0"/>
+      <w:r>
+        <w:rPr>
+          <w:sz w:val="28"/>
+          <w:szCs w:val="28"/>
+        </w:rPr>
+        <w:t xml:space="preserve">in attributes we addressed are: match date, the league/tournament, names of competing teams, </w:t>
       </w:r>
       <w:proofErr w:type="gramStart"/>
       <w:r>
@@ -499,7 +520,21 @@
           <w:sz w:val="28"/>
           <w:szCs w:val="28"/>
         </w:rPr>
-        <w:t xml:space="preserve"> - </w:t>
+        <w:t xml:space="preserve"> </w:t>
+      </w:r>
+      <w:r>
+        <w:rPr>
+          <w:sz w:val="28"/>
+          <w:szCs w:val="28"/>
+        </w:rPr>
+        <w:t>–</w:t>
+      </w:r>
+      <w:r>
+        <w:rPr>
+          <w:sz w:val="28"/>
+          <w:szCs w:val="28"/>
+        </w:rPr>
+        <w:t xml:space="preserve"> </w:t>
       </w:r>
       <w:r>
         <w:rPr>
@@ -508,13 +543,25 @@
         </w:rPr>
         <w:t>113157</w:t>
       </w:r>
-      <w:r>
-        <w:rPr>
-          <w:sz w:val="28"/>
-          <w:szCs w:val="28"/>
-        </w:rPr>
-        <w:t>, football</w:t>
-      </w:r>
+    </w:p>
+    <w:p>
+      <w:pPr>
+        <w:pStyle w:val="ListParagraph"/>
+        <w:ind w:left="1080"/>
+        <w:rPr>
+          <w:sz w:val="28"/>
+          <w:szCs w:val="28"/>
+        </w:rPr>
+      </w:pPr>
+      <w:proofErr w:type="gramStart"/>
+      <w:r>
+        <w:rPr>
+          <w:sz w:val="28"/>
+          <w:szCs w:val="28"/>
+        </w:rPr>
+        <w:t>football</w:t>
+      </w:r>
+      <w:proofErr w:type="gramEnd"/>
       <w:r>
         <w:rPr>
           <w:sz w:val="28"/>
@@ -582,13 +629,6 @@
         </w:rPr>
         <w:t xml:space="preserve"> </w:t>
       </w:r>
-      <w:r>
-        <w:rPr>
-          <w:sz w:val="28"/>
-          <w:szCs w:val="28"/>
-        </w:rPr>
-        <w:t xml:space="preserve">, </w:t>
-      </w:r>
     </w:p>
     <w:p>
       <w:pPr>
@@ -613,7 +653,21 @@
           <w:sz w:val="28"/>
           <w:szCs w:val="28"/>
         </w:rPr>
-        <w:t xml:space="preserve"> - </w:t>
+        <w:t xml:space="preserve"> </w:t>
+      </w:r>
+      <w:r>
+        <w:rPr>
+          <w:sz w:val="28"/>
+          <w:szCs w:val="28"/>
+        </w:rPr>
+        <w:t>–</w:t>
+      </w:r>
+      <w:r>
+        <w:rPr>
+          <w:sz w:val="28"/>
+          <w:szCs w:val="28"/>
+        </w:rPr>
+        <w:t xml:space="preserve"> </w:t>
       </w:r>
       <w:r>
         <w:rPr>
@@ -622,13 +676,25 @@
         </w:rPr>
         <w:t>11021</w:t>
       </w:r>
-      <w:r>
-        <w:rPr>
-          <w:sz w:val="28"/>
-          <w:szCs w:val="28"/>
-        </w:rPr>
-        <w:t>,</w:t>
-      </w:r>
+    </w:p>
+    <w:p>
+      <w:pPr>
+        <w:pStyle w:val="ListParagraph"/>
+        <w:ind w:left="1080"/>
+        <w:rPr>
+          <w:sz w:val="28"/>
+          <w:szCs w:val="28"/>
+        </w:rPr>
+      </w:pPr>
+      <w:proofErr w:type="gramStart"/>
+      <w:r>
+        <w:rPr>
+          <w:sz w:val="28"/>
+          <w:szCs w:val="28"/>
+        </w:rPr>
+        <w:t>hockey</w:t>
+      </w:r>
+      <w:proofErr w:type="gramEnd"/>
       <w:r>
         <w:rPr>
           <w:sz w:val="28"/>
@@ -641,14 +707,14 @@
           <w:sz w:val="28"/>
           <w:szCs w:val="28"/>
         </w:rPr>
-        <w:t>hockey</w:t>
-      </w:r>
-      <w:r>
-        <w:rPr>
-          <w:sz w:val="28"/>
-          <w:szCs w:val="28"/>
-        </w:rPr>
-        <w:t xml:space="preserve"> - </w:t>
+        <w:t>–</w:t>
+      </w:r>
+      <w:r>
+        <w:rPr>
+          <w:sz w:val="28"/>
+          <w:szCs w:val="28"/>
+        </w:rPr>
+        <w:t xml:space="preserve"> </w:t>
       </w:r>
       <w:r>
         <w:rPr>
@@ -657,19 +723,45 @@
         </w:rPr>
         <w:t>6848</w:t>
       </w:r>
-      <w:r>
-        <w:rPr>
-          <w:sz w:val="28"/>
-          <w:szCs w:val="28"/>
-        </w:rPr>
-        <w:t>, rugby</w:t>
-      </w:r>
-      <w:r>
-        <w:rPr>
-          <w:sz w:val="28"/>
-          <w:szCs w:val="28"/>
-        </w:rPr>
-        <w:t xml:space="preserve"> - </w:t>
+    </w:p>
+    <w:p>
+      <w:pPr>
+        <w:pStyle w:val="ListParagraph"/>
+        <w:ind w:left="1080"/>
+        <w:rPr>
+          <w:sz w:val="28"/>
+          <w:szCs w:val="28"/>
+        </w:rPr>
+      </w:pPr>
+      <w:proofErr w:type="gramStart"/>
+      <w:r>
+        <w:rPr>
+          <w:sz w:val="28"/>
+          <w:szCs w:val="28"/>
+        </w:rPr>
+        <w:t>rugby</w:t>
+      </w:r>
+      <w:proofErr w:type="gramEnd"/>
+      <w:r>
+        <w:rPr>
+          <w:sz w:val="28"/>
+          <w:szCs w:val="28"/>
+        </w:rPr>
+        <w:t xml:space="preserve"> </w:t>
+      </w:r>
+      <w:r>
+        <w:rPr>
+          <w:sz w:val="28"/>
+          <w:szCs w:val="28"/>
+        </w:rPr>
+        <w:t>–</w:t>
+      </w:r>
+      <w:r>
+        <w:rPr>
+          <w:sz w:val="28"/>
+          <w:szCs w:val="28"/>
+        </w:rPr>
+        <w:t xml:space="preserve"> </w:t>
       </w:r>
       <w:r>
         <w:rPr>
@@ -678,13 +770,25 @@
         </w:rPr>
         <w:t>2563</w:t>
       </w:r>
-      <w:r>
-        <w:rPr>
-          <w:sz w:val="28"/>
-          <w:szCs w:val="28"/>
-        </w:rPr>
-        <w:t>, tennis</w:t>
-      </w:r>
+    </w:p>
+    <w:p>
+      <w:pPr>
+        <w:pStyle w:val="ListParagraph"/>
+        <w:ind w:left="1080"/>
+        <w:rPr>
+          <w:sz w:val="28"/>
+          <w:szCs w:val="28"/>
+        </w:rPr>
+      </w:pPr>
+      <w:proofErr w:type="gramStart"/>
+      <w:r>
+        <w:rPr>
+          <w:sz w:val="28"/>
+          <w:szCs w:val="28"/>
+        </w:rPr>
+        <w:t>tennis</w:t>
+      </w:r>
+      <w:proofErr w:type="gramEnd"/>
       <w:r>
         <w:rPr>
           <w:sz w:val="28"/>
@@ -725,14 +829,47 @@
           <w:sz w:val="28"/>
           <w:szCs w:val="28"/>
         </w:rPr>
-        <w:t>, cricket</w:t>
-      </w:r>
-      <w:r>
-        <w:rPr>
-          <w:sz w:val="28"/>
-          <w:szCs w:val="28"/>
-        </w:rPr>
-        <w:t xml:space="preserve"> - </w:t>
+        <w:t xml:space="preserve"> </w:t>
+      </w:r>
+    </w:p>
+    <w:p>
+      <w:pPr>
+        <w:pStyle w:val="ListParagraph"/>
+        <w:ind w:left="1080"/>
+        <w:rPr>
+          <w:sz w:val="28"/>
+          <w:szCs w:val="28"/>
+        </w:rPr>
+      </w:pPr>
+      <w:proofErr w:type="gramStart"/>
+      <w:r>
+        <w:rPr>
+          <w:sz w:val="28"/>
+          <w:szCs w:val="28"/>
+        </w:rPr>
+        <w:t>cricket</w:t>
+      </w:r>
+      <w:proofErr w:type="gramEnd"/>
+      <w:r>
+        <w:rPr>
+          <w:sz w:val="28"/>
+          <w:szCs w:val="28"/>
+        </w:rPr>
+        <w:t xml:space="preserve"> </w:t>
+      </w:r>
+      <w:r>
+        <w:rPr>
+          <w:sz w:val="28"/>
+          <w:szCs w:val="28"/>
+        </w:rPr>
+        <w:t>–</w:t>
+      </w:r>
+      <w:r>
+        <w:rPr>
+          <w:sz w:val="28"/>
+          <w:szCs w:val="28"/>
+        </w:rPr>
+        <w:t xml:space="preserve"> </w:t>
       </w:r>
       <w:r>
         <w:rPr>
@@ -741,13 +878,16 @@
         </w:rPr>
         <w:t>194</w:t>
       </w:r>
-      <w:r>
-        <w:rPr>
-          <w:sz w:val="28"/>
-          <w:szCs w:val="28"/>
-        </w:rPr>
-        <w:t xml:space="preserve">. </w:t>
-      </w:r>
+    </w:p>
+    <w:p>
+      <w:pPr>
+        <w:pStyle w:val="ListParagraph"/>
+        <w:ind w:left="1080"/>
+        <w:rPr>
+          <w:sz w:val="28"/>
+          <w:szCs w:val="28"/>
+        </w:rPr>
+      </w:pPr>
       <w:r>
         <w:rPr>
           <w:sz w:val="28"/>
@@ -940,6 +1080,16 @@
     <w:p>
       <w:pPr>
         <w:pStyle w:val="ListParagraph"/>
+        <w:ind w:left="1080"/>
+        <w:rPr>
+          <w:sz w:val="28"/>
+          <w:szCs w:val="28"/>
+        </w:rPr>
+      </w:pPr>
+    </w:p>
+    <w:p>
+      <w:pPr>
+        <w:pStyle w:val="ListParagraph"/>
         <w:numPr>
           <w:ilvl w:val="0"/>
           <w:numId w:val="3"/>
@@ -1046,7 +1196,6 @@
           <w:sz w:val="28"/>
           <w:szCs w:val="28"/>
         </w:rPr>
-        <w:lastRenderedPageBreak/>
         <w:t>Future work: It is possible to extend the tables we built and add a column of the referee and reveal dark secrets about them, like their favorite team that barely lose while the referee in charge. Also, we can decide, by the months matched</w:t>
       </w:r>
       <w:r>
@@ -1106,24 +1255,58 @@
           <w:sz w:val="28"/>
           <w:szCs w:val="28"/>
         </w:rPr>
-        <w:t>We managed to collect various data and establish a decent sports DB in a relatively short amount of time</w:t>
-      </w:r>
-      <w:r>
-        <w:rPr>
-          <w:sz w:val="28"/>
-          <w:szCs w:val="28"/>
-        </w:rPr>
-        <w:t>. Using the data we were able to obtain valuable and solid information about teams/players over the course of more than a decade. We can conclude that it is possible to predict future game results at some high probability</w:t>
-      </w:r>
-      <w:r>
-        <w:rPr>
-          <w:sz w:val="28"/>
-          <w:szCs w:val="28"/>
-        </w:rPr>
-        <w:t xml:space="preserve"> based on this data, and maybe even help the betting sites to be more accurate (for example, we saw in the 'underdog' chart that the amount of wrong predictions is roughly around 25% to 30% for the majority of sports).</w:t>
-      </w:r>
-      <w:bookmarkStart w:id="0" w:name="_GoBack"/>
-      <w:bookmarkEnd w:id="0"/>
+        <w:t>We managed to collect various data and establish a decent sports DB</w:t>
+      </w:r>
+      <w:r>
+        <w:rPr>
+          <w:color w:val="000000" w:themeColor="text1"/>
+          <w:sz w:val="28"/>
+          <w:szCs w:val="28"/>
+        </w:rPr>
+        <w:t xml:space="preserve">. </w:t>
+      </w:r>
+      <w:r>
+        <w:rPr>
+          <w:sz w:val="28"/>
+          <w:szCs w:val="28"/>
+        </w:rPr>
+        <w:t>Using the data we were able to obtain valuable and solid information about teams/players over the cour</w:t>
+      </w:r>
+      <w:r>
+        <w:rPr>
+          <w:sz w:val="28"/>
+          <w:szCs w:val="28"/>
+        </w:rPr>
+        <w:t>se of more than a decade. We believe</w:t>
+      </w:r>
+      <w:r>
+        <w:rPr>
+          <w:sz w:val="28"/>
+          <w:szCs w:val="28"/>
+        </w:rPr>
+        <w:t xml:space="preserve"> that it is possible to predict future game results at some high probability</w:t>
+      </w:r>
+      <w:r>
+        <w:rPr>
+          <w:sz w:val="28"/>
+          <w:szCs w:val="28"/>
+        </w:rPr>
+        <w:t xml:space="preserve"> based on this data, and maybe even help the betting sites to be more accurate (for example, we saw in the 'underdog' chart</w:t>
+      </w:r>
+      <w:r>
+        <w:rPr>
+          <w:sz w:val="28"/>
+          <w:szCs w:val="28"/>
+        </w:rPr>
+        <w:t xml:space="preserve"> (see below)</w:t>
+      </w:r>
+      <w:r>
+        <w:rPr>
+          <w:sz w:val="28"/>
+          <w:szCs w:val="28"/>
+        </w:rPr>
+        <w:t xml:space="preserve"> that the amount of wrong predictions is roughly around 25% to 30% for the majority of sports).</w:t>
+      </w:r>
     </w:p>
     <w:sectPr>
       <w:pgSz w:w="12240" w:h="15840"/>

</xml_diff>